<commit_message>
Startup script for unix and documentation of standalone connector
</commit_message>
<xml_diff>
--- a/ECodexConnector/ECodexConnectorRunnable/src/doc/ECodexStandaloneConnectorGuide.docx
+++ b/ECodexConnector/ECodexConnectorRunnable/src/doc/ECodexStandaloneConnectorGuide.docx
@@ -3,58 +3,1747 @@
 <w:document xmlns:wpc="http://schemas.microsoft.com/office/word/2010/wordprocessingCanvas" xmlns:mc="http://schemas.openxmlformats.org/markup-compatibility/2006" xmlns:o="urn:schemas-microsoft-com:office:office" xmlns:r="http://schemas.openxmlformats.org/officeDocument/2006/relationships" xmlns:m="http://schemas.openxmlformats.org/officeDocument/2006/math" xmlns:v="urn:schemas-microsoft-com:vml" xmlns:wp14="http://schemas.microsoft.com/office/word/2010/wordprocessingDrawing" xmlns:wp="http://schemas.openxmlformats.org/drawingml/2006/wordprocessingDrawing" xmlns:w10="urn:schemas-microsoft-com:office:word" xmlns:w="http://schemas.openxmlformats.org/wordprocessingml/2006/main" xmlns:w14="http://schemas.microsoft.com/office/word/2010/wordml" xmlns:wpg="http://schemas.microsoft.com/office/word/2010/wordprocessingGroup" xmlns:wpi="http://schemas.microsoft.com/office/word/2010/wordprocessingInk" xmlns:wne="http://schemas.microsoft.com/office/word/2006/wordml" xmlns:wps="http://schemas.microsoft.com/office/word/2010/wordprocessingShape" mc:Ignorable="w14 wp14">
   <w:body>
     <w:p>
-      <w:r>
-        <w:t xml:space="preserve">ECodex </w:t>
-      </w:r>
-      <w:r>
-        <w:t>Standalone Connector</w:t>
-      </w:r>
-      <w:r>
+      <w:pPr>
+        <w:jc w:val="center"/>
+        <w:rPr>
+          <w:b/>
+          <w:sz w:val="28"/>
+          <w:szCs w:val="28"/>
+        </w:rPr>
+      </w:pPr>
+      <w:proofErr w:type="spellStart"/>
+      <w:r>
+        <w:rPr>
+          <w:b/>
+          <w:sz w:val="28"/>
+          <w:szCs w:val="28"/>
+        </w:rPr>
+        <w:t>ECodex</w:t>
+      </w:r>
+      <w:proofErr w:type="spellEnd"/>
+      <w:r>
+        <w:rPr>
+          <w:b/>
+          <w:sz w:val="28"/>
+          <w:szCs w:val="28"/>
+        </w:rPr>
+        <w:t xml:space="preserve"> </w:t>
+      </w:r>
+      <w:proofErr w:type="spellStart"/>
+      <w:r>
+        <w:rPr>
+          <w:b/>
+          <w:sz w:val="28"/>
+          <w:szCs w:val="28"/>
+        </w:rPr>
+        <w:t>Standalone</w:t>
+      </w:r>
+      <w:proofErr w:type="spellEnd"/>
+      <w:r>
+        <w:rPr>
+          <w:b/>
+          <w:sz w:val="28"/>
+          <w:szCs w:val="28"/>
+        </w:rPr>
+        <w:t xml:space="preserve"> Connector</w:t>
+      </w:r>
+      <w:r>
+        <w:rPr>
+          <w:b/>
+          <w:sz w:val="28"/>
+          <w:szCs w:val="28"/>
+        </w:rPr>
         <w:t xml:space="preserve"> - </w:t>
       </w:r>
       <w:r>
+        <w:rPr>
+          <w:b/>
+          <w:sz w:val="28"/>
+          <w:szCs w:val="28"/>
+        </w:rPr>
         <w:t>Guide</w:t>
-      </w:r>
-    </w:p>
-    <w:p>
-      <w:r>
-        <w:t>This is a guide to show how the Standalone Connector (ESAC) works and can be used.</w:t>
       </w:r>
     </w:p>
     <w:p/>
     <w:p>
       <w:r>
+        <w:t xml:space="preserve">This </w:t>
+      </w:r>
+      <w:proofErr w:type="spellStart"/>
+      <w:r>
+        <w:t>is</w:t>
+      </w:r>
+      <w:proofErr w:type="spellEnd"/>
+      <w:r>
+        <w:t xml:space="preserve"> a </w:t>
+      </w:r>
+      <w:proofErr w:type="spellStart"/>
+      <w:r>
+        <w:t>guide</w:t>
+      </w:r>
+      <w:proofErr w:type="spellEnd"/>
+      <w:r>
+        <w:t xml:space="preserve"> </w:t>
+      </w:r>
+      <w:proofErr w:type="spellStart"/>
+      <w:r>
+        <w:t>to</w:t>
+      </w:r>
+      <w:proofErr w:type="spellEnd"/>
+      <w:r>
+        <w:t xml:space="preserve"> </w:t>
+      </w:r>
+      <w:proofErr w:type="spellStart"/>
+      <w:r>
+        <w:t>show</w:t>
+      </w:r>
+      <w:proofErr w:type="spellEnd"/>
+      <w:r>
+        <w:t xml:space="preserve"> </w:t>
+      </w:r>
+      <w:proofErr w:type="spellStart"/>
+      <w:r>
+        <w:t>how</w:t>
+      </w:r>
+      <w:proofErr w:type="spellEnd"/>
+      <w:r>
+        <w:t xml:space="preserve"> </w:t>
+      </w:r>
+      <w:proofErr w:type="spellStart"/>
+      <w:r>
+        <w:t>the</w:t>
+      </w:r>
+      <w:proofErr w:type="spellEnd"/>
+      <w:r>
+        <w:t xml:space="preserve"> </w:t>
+      </w:r>
+      <w:proofErr w:type="spellStart"/>
+      <w:r>
+        <w:t>Standalone</w:t>
+      </w:r>
+      <w:proofErr w:type="spellEnd"/>
+      <w:r>
+        <w:t xml:space="preserve"> Connector (ESAC) </w:t>
+      </w:r>
+      <w:proofErr w:type="spellStart"/>
+      <w:r>
+        <w:t>works</w:t>
+      </w:r>
+      <w:proofErr w:type="spellEnd"/>
+      <w:r>
+        <w:t xml:space="preserve"> </w:t>
+      </w:r>
+      <w:proofErr w:type="spellStart"/>
+      <w:r>
+        <w:t>and</w:t>
+      </w:r>
+      <w:proofErr w:type="spellEnd"/>
+      <w:r>
+        <w:t xml:space="preserve"> </w:t>
+      </w:r>
+      <w:proofErr w:type="spellStart"/>
+      <w:r>
+        <w:t>can</w:t>
+      </w:r>
+      <w:proofErr w:type="spellEnd"/>
+      <w:r>
+        <w:t xml:space="preserve"> </w:t>
+      </w:r>
+      <w:proofErr w:type="spellStart"/>
+      <w:r>
+        <w:t>be</w:t>
+      </w:r>
+      <w:proofErr w:type="spellEnd"/>
+      <w:r>
+        <w:t xml:space="preserve"> </w:t>
+      </w:r>
+      <w:proofErr w:type="spellStart"/>
+      <w:r>
+        <w:t>used</w:t>
+      </w:r>
+      <w:proofErr w:type="spellEnd"/>
+      <w:r>
+        <w:t>.</w:t>
+      </w:r>
+    </w:p>
+    <w:p/>
+    <w:p>
+      <w:pPr>
+        <w:rPr>
+          <w:b/>
+        </w:rPr>
+      </w:pPr>
+      <w:proofErr w:type="spellStart"/>
+      <w:r>
+        <w:rPr>
+          <w:b/>
+        </w:rPr>
         <w:t>Preconditions</w:t>
+      </w:r>
+      <w:proofErr w:type="spellEnd"/>
+      <w:r>
+        <w:rPr>
+          <w:b/>
+        </w:rPr>
+        <w:t>:</w:t>
       </w:r>
     </w:p>
     <w:p>
-      <w:bookmarkStart w:id="0" w:name="_GoBack"/>
-      <w:bookmarkEnd w:id="0"/>
+      <w:proofErr w:type="spellStart"/>
+      <w:r>
+        <w:t>Supported</w:t>
+      </w:r>
+      <w:proofErr w:type="spellEnd"/>
+      <w:r>
+        <w:t xml:space="preserve"> </w:t>
+      </w:r>
+      <w:proofErr w:type="spellStart"/>
+      <w:r>
+        <w:t>operating</w:t>
+      </w:r>
+      <w:proofErr w:type="spellEnd"/>
+      <w:r>
+        <w:t xml:space="preserve"> </w:t>
+      </w:r>
+      <w:proofErr w:type="spellStart"/>
+      <w:r>
+        <w:t>systems</w:t>
+      </w:r>
+      <w:proofErr w:type="spellEnd"/>
+      <w:r>
+        <w:t xml:space="preserve"> </w:t>
+      </w:r>
+      <w:proofErr w:type="spellStart"/>
+      <w:r>
+        <w:t>are</w:t>
+      </w:r>
+      <w:proofErr w:type="spellEnd"/>
+      <w:r>
+        <w:t xml:space="preserve"> Windows </w:t>
+      </w:r>
+      <w:proofErr w:type="spellStart"/>
+      <w:r>
+        <w:t>based</w:t>
+      </w:r>
+      <w:proofErr w:type="spellEnd"/>
+      <w:r>
+        <w:t xml:space="preserve"> </w:t>
+      </w:r>
+      <w:proofErr w:type="spellStart"/>
+      <w:r>
+        <w:t>or</w:t>
+      </w:r>
+      <w:proofErr w:type="spellEnd"/>
+      <w:r>
+        <w:t xml:space="preserve"> </w:t>
+      </w:r>
+      <w:proofErr w:type="spellStart"/>
+      <w:r>
+        <w:t>unix</w:t>
+      </w:r>
+      <w:proofErr w:type="spellEnd"/>
+      <w:r>
+        <w:t xml:space="preserve"> </w:t>
+      </w:r>
+      <w:proofErr w:type="spellStart"/>
+      <w:r>
+        <w:t>based</w:t>
+      </w:r>
+      <w:proofErr w:type="spellEnd"/>
+      <w:r>
+        <w:t xml:space="preserve">. The ECodexConnector-Standalone.zip </w:t>
+      </w:r>
+      <w:proofErr w:type="spellStart"/>
+      <w:r>
+        <w:t>package</w:t>
+      </w:r>
+      <w:proofErr w:type="spellEnd"/>
+      <w:r>
+        <w:t xml:space="preserve"> </w:t>
+      </w:r>
+      <w:proofErr w:type="spellStart"/>
+      <w:r>
+        <w:t>has</w:t>
+      </w:r>
+      <w:proofErr w:type="spellEnd"/>
+      <w:r>
+        <w:t xml:space="preserve"> </w:t>
+      </w:r>
+      <w:proofErr w:type="spellStart"/>
+      <w:r>
+        <w:t>to</w:t>
+      </w:r>
+      <w:proofErr w:type="spellEnd"/>
+      <w:r>
+        <w:t xml:space="preserve"> </w:t>
+      </w:r>
+      <w:proofErr w:type="spellStart"/>
+      <w:r>
+        <w:t>be</w:t>
+      </w:r>
+      <w:proofErr w:type="spellEnd"/>
+      <w:r>
+        <w:t xml:space="preserve"> </w:t>
+      </w:r>
+      <w:proofErr w:type="spellStart"/>
+      <w:r>
+        <w:t>downloaded</w:t>
+      </w:r>
+      <w:proofErr w:type="spellEnd"/>
+      <w:r>
+        <w:t xml:space="preserve"> </w:t>
+      </w:r>
+      <w:proofErr w:type="spellStart"/>
+      <w:r>
+        <w:t>and</w:t>
+      </w:r>
+      <w:proofErr w:type="spellEnd"/>
+      <w:r>
+        <w:t xml:space="preserve"> </w:t>
+      </w:r>
+      <w:proofErr w:type="spellStart"/>
+      <w:r>
+        <w:t>unzipped</w:t>
+      </w:r>
+      <w:proofErr w:type="spellEnd"/>
+      <w:r>
+        <w:t xml:space="preserve"> at </w:t>
+      </w:r>
+      <w:proofErr w:type="spellStart"/>
+      <w:r>
+        <w:t>any</w:t>
+      </w:r>
+      <w:proofErr w:type="spellEnd"/>
+      <w:r>
+        <w:t xml:space="preserve"> </w:t>
+      </w:r>
+      <w:proofErr w:type="spellStart"/>
+      <w:r>
+        <w:t>place</w:t>
+      </w:r>
+      <w:proofErr w:type="spellEnd"/>
+      <w:r>
+        <w:t xml:space="preserve"> in </w:t>
+      </w:r>
+      <w:proofErr w:type="spellStart"/>
+      <w:r>
+        <w:t>the</w:t>
+      </w:r>
+      <w:proofErr w:type="spellEnd"/>
+      <w:r>
+        <w:t xml:space="preserve"> </w:t>
+      </w:r>
+      <w:proofErr w:type="spellStart"/>
+      <w:r>
+        <w:t>file</w:t>
+      </w:r>
+      <w:proofErr w:type="spellEnd"/>
+      <w:r>
+        <w:t xml:space="preserve"> </w:t>
+      </w:r>
+      <w:proofErr w:type="spellStart"/>
+      <w:r>
+        <w:t>system</w:t>
+      </w:r>
+      <w:proofErr w:type="spellEnd"/>
+      <w:r>
+        <w:t xml:space="preserve">. A </w:t>
+      </w:r>
+      <w:proofErr w:type="spellStart"/>
+      <w:r>
+        <w:t>database</w:t>
+      </w:r>
+      <w:proofErr w:type="spellEnd"/>
+      <w:r>
+        <w:t xml:space="preserve"> must </w:t>
+      </w:r>
+      <w:proofErr w:type="spellStart"/>
+      <w:r>
+        <w:t>be</w:t>
+      </w:r>
+      <w:proofErr w:type="spellEnd"/>
+      <w:r>
+        <w:t xml:space="preserve"> </w:t>
+      </w:r>
+      <w:proofErr w:type="spellStart"/>
+      <w:r>
+        <w:t>set</w:t>
+      </w:r>
+      <w:proofErr w:type="spellEnd"/>
+      <w:r>
+        <w:t xml:space="preserve"> </w:t>
+      </w:r>
+      <w:proofErr w:type="spellStart"/>
+      <w:r>
+        <w:t>up</w:t>
+      </w:r>
+      <w:proofErr w:type="spellEnd"/>
+      <w:r>
+        <w:t xml:space="preserve">. </w:t>
+      </w:r>
+      <w:proofErr w:type="spellStart"/>
+      <w:r>
+        <w:t>Supported</w:t>
+      </w:r>
+      <w:proofErr w:type="spellEnd"/>
+      <w:r>
+        <w:t xml:space="preserve"> </w:t>
+      </w:r>
+      <w:proofErr w:type="spellStart"/>
+      <w:r>
+        <w:t>database</w:t>
+      </w:r>
+      <w:proofErr w:type="spellEnd"/>
+      <w:r>
+        <w:t xml:space="preserve"> </w:t>
+      </w:r>
+      <w:proofErr w:type="spellStart"/>
+      <w:r>
+        <w:t>vendors</w:t>
+      </w:r>
+      <w:proofErr w:type="spellEnd"/>
+      <w:r>
+        <w:t xml:space="preserve"> </w:t>
+      </w:r>
+      <w:proofErr w:type="spellStart"/>
+      <w:r>
+        <w:t>are</w:t>
+      </w:r>
+      <w:proofErr w:type="spellEnd"/>
+      <w:r>
+        <w:t xml:space="preserve"> </w:t>
+      </w:r>
+      <w:proofErr w:type="spellStart"/>
+      <w:r>
+        <w:t>MySql</w:t>
+      </w:r>
+      <w:proofErr w:type="spellEnd"/>
+      <w:r>
+        <w:t xml:space="preserve"> (5) </w:t>
+      </w:r>
+      <w:proofErr w:type="spellStart"/>
+      <w:r>
+        <w:t>and</w:t>
+      </w:r>
+      <w:proofErr w:type="spellEnd"/>
+      <w:r>
+        <w:t xml:space="preserve"> Oracle (10, 11). </w:t>
+      </w:r>
+      <w:proofErr w:type="spellStart"/>
+      <w:r>
+        <w:t>Prepared</w:t>
+      </w:r>
+      <w:proofErr w:type="spellEnd"/>
+      <w:r>
+        <w:t xml:space="preserve"> </w:t>
+      </w:r>
+      <w:proofErr w:type="spellStart"/>
+      <w:r>
+        <w:t>database</w:t>
+      </w:r>
+      <w:proofErr w:type="spellEnd"/>
+      <w:r>
+        <w:t xml:space="preserve"> </w:t>
+      </w:r>
+      <w:proofErr w:type="spellStart"/>
+      <w:r>
+        <w:t>scripts</w:t>
+      </w:r>
+      <w:proofErr w:type="spellEnd"/>
+      <w:r>
+        <w:t xml:space="preserve"> </w:t>
+      </w:r>
+      <w:proofErr w:type="spellStart"/>
+      <w:r>
+        <w:t>can</w:t>
+      </w:r>
+      <w:proofErr w:type="spellEnd"/>
+      <w:r>
+        <w:t xml:space="preserve"> </w:t>
+      </w:r>
+      <w:proofErr w:type="spellStart"/>
+      <w:r>
+        <w:t>be</w:t>
+      </w:r>
+      <w:proofErr w:type="spellEnd"/>
+      <w:r>
+        <w:t xml:space="preserve"> </w:t>
+      </w:r>
+      <w:proofErr w:type="spellStart"/>
+      <w:r>
+        <w:t>found</w:t>
+      </w:r>
+      <w:proofErr w:type="spellEnd"/>
+      <w:r>
+        <w:t xml:space="preserve"> in </w:t>
+      </w:r>
+      <w:proofErr w:type="spellStart"/>
+      <w:r>
+        <w:t>the</w:t>
+      </w:r>
+      <w:proofErr w:type="spellEnd"/>
+      <w:r>
+        <w:t xml:space="preserve"> </w:t>
+      </w:r>
+      <w:proofErr w:type="spellStart"/>
+      <w:r>
+        <w:t>documentation</w:t>
+      </w:r>
+      <w:proofErr w:type="spellEnd"/>
+      <w:r>
+        <w:t xml:space="preserve">  </w:t>
+      </w:r>
+      <w:proofErr w:type="spellStart"/>
+      <w:r>
+        <w:t>section</w:t>
+      </w:r>
+      <w:proofErr w:type="spellEnd"/>
+      <w:r>
+        <w:t xml:space="preserve"> </w:t>
+      </w:r>
+      <w:proofErr w:type="spellStart"/>
+      <w:r>
+        <w:t>of</w:t>
+      </w:r>
+      <w:proofErr w:type="spellEnd"/>
+      <w:r>
+        <w:t xml:space="preserve"> </w:t>
+      </w:r>
+      <w:proofErr w:type="spellStart"/>
+      <w:r>
+        <w:t>the</w:t>
+      </w:r>
+      <w:proofErr w:type="spellEnd"/>
+      <w:r>
+        <w:t xml:space="preserve"> </w:t>
+      </w:r>
+      <w:proofErr w:type="spellStart"/>
+      <w:r>
+        <w:t>package</w:t>
+      </w:r>
+      <w:proofErr w:type="spellEnd"/>
+      <w:r>
+        <w:t>.</w:t>
+      </w:r>
     </w:p>
     <w:p>
-      <w:r>
-        <w:t>Configuring the Standalone Connector</w:t>
+      <w:pPr>
+        <w:rPr>
+          <w:b/>
+        </w:rPr>
+      </w:pPr>
+      <w:proofErr w:type="spellStart"/>
+      <w:r>
+        <w:rPr>
+          <w:b/>
+        </w:rPr>
+        <w:t>Configuring</w:t>
+      </w:r>
+      <w:proofErr w:type="spellEnd"/>
+      <w:r>
+        <w:rPr>
+          <w:b/>
+        </w:rPr>
+        <w:t xml:space="preserve"> </w:t>
+      </w:r>
+      <w:proofErr w:type="spellStart"/>
+      <w:r>
+        <w:rPr>
+          <w:b/>
+        </w:rPr>
+        <w:t>the</w:t>
+      </w:r>
+      <w:proofErr w:type="spellEnd"/>
+      <w:r>
+        <w:rPr>
+          <w:b/>
+        </w:rPr>
+        <w:t xml:space="preserve"> </w:t>
+      </w:r>
+      <w:proofErr w:type="spellStart"/>
+      <w:r>
+        <w:rPr>
+          <w:b/>
+        </w:rPr>
+        <w:t>Standalone</w:t>
+      </w:r>
+      <w:proofErr w:type="spellEnd"/>
+      <w:r>
+        <w:rPr>
+          <w:b/>
+        </w:rPr>
+        <w:t xml:space="preserve"> Connector</w:t>
+      </w:r>
+    </w:p>
+    <w:p>
+      <w:proofErr w:type="spellStart"/>
+      <w:r>
+        <w:t>To</w:t>
+      </w:r>
+      <w:proofErr w:type="spellEnd"/>
+      <w:r>
+        <w:t xml:space="preserve"> </w:t>
+      </w:r>
+      <w:proofErr w:type="spellStart"/>
+      <w:r>
+        <w:t>configure</w:t>
+      </w:r>
+      <w:proofErr w:type="spellEnd"/>
+      <w:r>
+        <w:t xml:space="preserve"> </w:t>
+      </w:r>
+      <w:proofErr w:type="spellStart"/>
+      <w:r>
+        <w:t>the</w:t>
+      </w:r>
+      <w:proofErr w:type="spellEnd"/>
+      <w:r>
+        <w:t xml:space="preserve"> </w:t>
+      </w:r>
+      <w:proofErr w:type="spellStart"/>
+      <w:r>
+        <w:t>Standalone</w:t>
+      </w:r>
+      <w:proofErr w:type="spellEnd"/>
+      <w:r>
+        <w:t xml:space="preserve"> Connector </w:t>
+      </w:r>
+      <w:proofErr w:type="spellStart"/>
+      <w:r>
+        <w:t>the</w:t>
+      </w:r>
+      <w:proofErr w:type="spellEnd"/>
+      <w:r>
+        <w:t xml:space="preserve"> </w:t>
+      </w:r>
+      <w:proofErr w:type="spellStart"/>
+      <w:r>
+        <w:t>following</w:t>
+      </w:r>
+      <w:proofErr w:type="spellEnd"/>
+      <w:r>
+        <w:t xml:space="preserve"> </w:t>
+      </w:r>
+      <w:proofErr w:type="spellStart"/>
+      <w:r>
+        <w:t>steps</w:t>
+      </w:r>
+      <w:proofErr w:type="spellEnd"/>
+      <w:r>
+        <w:t xml:space="preserve"> </w:t>
+      </w:r>
+      <w:proofErr w:type="spellStart"/>
+      <w:r>
+        <w:t>have</w:t>
+      </w:r>
+      <w:proofErr w:type="spellEnd"/>
+      <w:r>
+        <w:t xml:space="preserve"> </w:t>
+      </w:r>
+      <w:proofErr w:type="spellStart"/>
+      <w:r>
+        <w:t>to</w:t>
+      </w:r>
+      <w:proofErr w:type="spellEnd"/>
+      <w:r>
+        <w:t xml:space="preserve"> </w:t>
+      </w:r>
+      <w:proofErr w:type="spellStart"/>
+      <w:r>
+        <w:t>be</w:t>
+      </w:r>
+      <w:proofErr w:type="spellEnd"/>
+      <w:r>
+        <w:t xml:space="preserve"> </w:t>
+      </w:r>
+      <w:proofErr w:type="spellStart"/>
+      <w:r>
+        <w:t>done</w:t>
+      </w:r>
+      <w:proofErr w:type="spellEnd"/>
+      <w:r>
+        <w:t>:</w:t>
+      </w:r>
+    </w:p>
+    <w:p>
+      <w:pPr>
+        <w:pStyle w:val="Listenabsatz"/>
+        <w:numPr>
+          <w:ilvl w:val="0"/>
+          <w:numId w:val="1"/>
+        </w:numPr>
+      </w:pPr>
+      <w:r>
+        <w:t xml:space="preserve">Database </w:t>
+      </w:r>
+      <w:proofErr w:type="spellStart"/>
+      <w:r>
+        <w:t>setup</w:t>
+      </w:r>
+      <w:proofErr w:type="spellEnd"/>
+      <w:r>
+        <w:t xml:space="preserve">: </w:t>
+      </w:r>
+      <w:proofErr w:type="spellStart"/>
+      <w:r>
+        <w:t>You</w:t>
+      </w:r>
+      <w:proofErr w:type="spellEnd"/>
+      <w:r>
+        <w:t xml:space="preserve"> </w:t>
+      </w:r>
+      <w:proofErr w:type="spellStart"/>
+      <w:r>
+        <w:t>need</w:t>
+      </w:r>
+      <w:proofErr w:type="spellEnd"/>
+      <w:r>
+        <w:t xml:space="preserve"> </w:t>
+      </w:r>
+      <w:proofErr w:type="spellStart"/>
+      <w:r>
+        <w:t>to</w:t>
+      </w:r>
+      <w:proofErr w:type="spellEnd"/>
+      <w:r>
+        <w:t xml:space="preserve"> </w:t>
+      </w:r>
+      <w:proofErr w:type="spellStart"/>
+      <w:r>
+        <w:t>set</w:t>
+      </w:r>
+      <w:proofErr w:type="spellEnd"/>
+      <w:r>
+        <w:t xml:space="preserve"> </w:t>
+      </w:r>
+      <w:proofErr w:type="spellStart"/>
+      <w:r>
+        <w:t>up</w:t>
+      </w:r>
+      <w:proofErr w:type="spellEnd"/>
+      <w:r>
+        <w:t xml:space="preserve"> a </w:t>
+      </w:r>
+      <w:proofErr w:type="spellStart"/>
+      <w:r>
+        <w:t>database</w:t>
+      </w:r>
+      <w:proofErr w:type="spellEnd"/>
+      <w:r>
+        <w:t xml:space="preserve"> fort he </w:t>
+      </w:r>
+      <w:proofErr w:type="spellStart"/>
+      <w:r>
+        <w:t>connector</w:t>
+      </w:r>
+      <w:proofErr w:type="spellEnd"/>
+      <w:r>
+        <w:t xml:space="preserve">. </w:t>
+      </w:r>
+      <w:proofErr w:type="spellStart"/>
+      <w:r>
+        <w:t>There</w:t>
+      </w:r>
+      <w:proofErr w:type="spellEnd"/>
+      <w:r>
+        <w:t xml:space="preserve"> </w:t>
+      </w:r>
+      <w:proofErr w:type="spellStart"/>
+      <w:r>
+        <w:t>are</w:t>
+      </w:r>
+      <w:proofErr w:type="spellEnd"/>
+      <w:r>
+        <w:t xml:space="preserve"> </w:t>
+      </w:r>
+      <w:proofErr w:type="spellStart"/>
+      <w:r>
+        <w:t>prepared</w:t>
+      </w:r>
+      <w:proofErr w:type="spellEnd"/>
+      <w:r>
+        <w:t xml:space="preserve"> </w:t>
+      </w:r>
+      <w:proofErr w:type="spellStart"/>
+      <w:r>
+        <w:t>scripts</w:t>
+      </w:r>
+      <w:proofErr w:type="spellEnd"/>
+      <w:r>
+        <w:t xml:space="preserve"> </w:t>
+      </w:r>
+      <w:proofErr w:type="spellStart"/>
+      <w:r>
+        <w:t>for</w:t>
+      </w:r>
+      <w:proofErr w:type="spellEnd"/>
+      <w:r>
+        <w:t xml:space="preserve"> </w:t>
+      </w:r>
+      <w:proofErr w:type="spellStart"/>
+      <w:r>
+        <w:t>MySql</w:t>
+      </w:r>
+      <w:proofErr w:type="spellEnd"/>
+      <w:r>
+        <w:t xml:space="preserve"> </w:t>
+      </w:r>
+      <w:proofErr w:type="spellStart"/>
+      <w:r>
+        <w:t>and</w:t>
+      </w:r>
+      <w:proofErr w:type="spellEnd"/>
+      <w:r>
+        <w:t xml:space="preserve"> Oracle </w:t>
+      </w:r>
+      <w:proofErr w:type="spellStart"/>
+      <w:r>
+        <w:t>included</w:t>
+      </w:r>
+      <w:proofErr w:type="spellEnd"/>
+      <w:r>
+        <w:t xml:space="preserve"> in </w:t>
+      </w:r>
+      <w:proofErr w:type="spellStart"/>
+      <w:r>
+        <w:t>the</w:t>
+      </w:r>
+      <w:proofErr w:type="spellEnd"/>
+      <w:r>
+        <w:t xml:space="preserve"> ESAC </w:t>
+      </w:r>
+      <w:proofErr w:type="spellStart"/>
+      <w:r>
+        <w:t>package</w:t>
+      </w:r>
+      <w:proofErr w:type="spellEnd"/>
+      <w:r>
+        <w:t xml:space="preserve"> </w:t>
+      </w:r>
+      <w:proofErr w:type="spellStart"/>
+      <w:r>
+        <w:t>documentation</w:t>
+      </w:r>
+      <w:proofErr w:type="spellEnd"/>
+      <w:r>
+        <w:t xml:space="preserve"> </w:t>
+      </w:r>
+      <w:proofErr w:type="spellStart"/>
+      <w:r>
+        <w:t>folder</w:t>
+      </w:r>
+      <w:proofErr w:type="spellEnd"/>
+      <w:r>
+        <w:t xml:space="preserve">. </w:t>
+      </w:r>
+      <w:proofErr w:type="spellStart"/>
+      <w:r>
+        <w:t>Running</w:t>
+      </w:r>
+      <w:proofErr w:type="spellEnd"/>
+      <w:r>
+        <w:t xml:space="preserve"> </w:t>
+      </w:r>
+      <w:proofErr w:type="spellStart"/>
+      <w:r>
+        <w:t>the</w:t>
+      </w:r>
+      <w:proofErr w:type="spellEnd"/>
+      <w:r>
+        <w:t xml:space="preserve"> initial </w:t>
+      </w:r>
+      <w:proofErr w:type="spellStart"/>
+      <w:r>
+        <w:t>scripts</w:t>
+      </w:r>
+      <w:proofErr w:type="spellEnd"/>
+      <w:r>
+        <w:t xml:space="preserve"> </w:t>
+      </w:r>
+      <w:proofErr w:type="spellStart"/>
+      <w:r>
+        <w:t>of</w:t>
+      </w:r>
+      <w:proofErr w:type="spellEnd"/>
+      <w:r>
+        <w:t xml:space="preserve"> </w:t>
+      </w:r>
+      <w:proofErr w:type="spellStart"/>
+      <w:r>
+        <w:t>your</w:t>
+      </w:r>
+      <w:proofErr w:type="spellEnd"/>
+      <w:r>
+        <w:t xml:space="preserve"> </w:t>
+      </w:r>
+      <w:proofErr w:type="spellStart"/>
+      <w:r>
+        <w:t>db</w:t>
+      </w:r>
+      <w:proofErr w:type="spellEnd"/>
+      <w:r>
+        <w:t xml:space="preserve"> </w:t>
+      </w:r>
+      <w:proofErr w:type="spellStart"/>
+      <w:r>
+        <w:t>vendor</w:t>
+      </w:r>
+      <w:proofErr w:type="spellEnd"/>
+      <w:r>
+        <w:t xml:space="preserve"> on </w:t>
+      </w:r>
+      <w:proofErr w:type="spellStart"/>
+      <w:r>
+        <w:t>the</w:t>
+      </w:r>
+      <w:proofErr w:type="spellEnd"/>
+      <w:r>
+        <w:t xml:space="preserve"> </w:t>
+      </w:r>
+      <w:proofErr w:type="spellStart"/>
+      <w:r>
+        <w:t>database</w:t>
+      </w:r>
+      <w:proofErr w:type="spellEnd"/>
+      <w:r>
+        <w:t xml:space="preserve"> </w:t>
+      </w:r>
+      <w:proofErr w:type="spellStart"/>
+      <w:r>
+        <w:t>should</w:t>
+      </w:r>
+      <w:proofErr w:type="spellEnd"/>
+      <w:r>
+        <w:t xml:space="preserve"> do </w:t>
+      </w:r>
+      <w:proofErr w:type="spellStart"/>
+      <w:r>
+        <w:t>the</w:t>
+      </w:r>
+      <w:proofErr w:type="spellEnd"/>
+      <w:r>
+        <w:t xml:space="preserve"> </w:t>
+      </w:r>
+      <w:proofErr w:type="spellStart"/>
+      <w:r>
+        <w:t>job</w:t>
+      </w:r>
+      <w:proofErr w:type="spellEnd"/>
+      <w:r>
+        <w:t xml:space="preserve">. </w:t>
+      </w:r>
+    </w:p>
+    <w:p>
+      <w:pPr>
+        <w:pStyle w:val="Listenabsatz"/>
+        <w:numPr>
+          <w:ilvl w:val="0"/>
+          <w:numId w:val="1"/>
+        </w:numPr>
+      </w:pPr>
+      <w:proofErr w:type="spellStart"/>
+      <w:r>
+        <w:t>Connector.properties</w:t>
+      </w:r>
+      <w:proofErr w:type="spellEnd"/>
+      <w:r>
+        <w:t xml:space="preserve">: </w:t>
+      </w:r>
+      <w:proofErr w:type="spellStart"/>
+      <w:r>
+        <w:t>Within</w:t>
+      </w:r>
+      <w:proofErr w:type="spellEnd"/>
+      <w:r>
+        <w:t xml:space="preserve"> </w:t>
+      </w:r>
+      <w:proofErr w:type="spellStart"/>
+      <w:r>
+        <w:t>the</w:t>
+      </w:r>
+      <w:proofErr w:type="spellEnd"/>
+      <w:r>
+        <w:t xml:space="preserve"> ESAC </w:t>
+      </w:r>
+      <w:proofErr w:type="spellStart"/>
+      <w:r>
+        <w:t>package</w:t>
+      </w:r>
+      <w:proofErr w:type="spellEnd"/>
+      <w:r>
+        <w:t xml:space="preserve"> </w:t>
+      </w:r>
+      <w:proofErr w:type="spellStart"/>
+      <w:r>
+        <w:t>there</w:t>
+      </w:r>
+      <w:proofErr w:type="spellEnd"/>
+      <w:r>
+        <w:t xml:space="preserve"> </w:t>
+      </w:r>
+      <w:proofErr w:type="spellStart"/>
+      <w:r>
+        <w:t>is</w:t>
+      </w:r>
+      <w:proofErr w:type="spellEnd"/>
+      <w:r>
+        <w:t xml:space="preserve"> an </w:t>
+      </w:r>
+      <w:proofErr w:type="spellStart"/>
+      <w:r>
+        <w:t>example</w:t>
+      </w:r>
+      <w:proofErr w:type="spellEnd"/>
+      <w:r>
+        <w:t xml:space="preserve"> </w:t>
+      </w:r>
+      <w:proofErr w:type="spellStart"/>
+      <w:r>
+        <w:t>properties</w:t>
+      </w:r>
+      <w:proofErr w:type="spellEnd"/>
+      <w:r>
+        <w:t xml:space="preserve"> </w:t>
+      </w:r>
+      <w:proofErr w:type="spellStart"/>
+      <w:r>
+        <w:t>configuration</w:t>
+      </w:r>
+      <w:proofErr w:type="spellEnd"/>
+      <w:r>
+        <w:t xml:space="preserve"> in </w:t>
+      </w:r>
+      <w:proofErr w:type="spellStart"/>
+      <w:r>
+        <w:t>the</w:t>
+      </w:r>
+      <w:proofErr w:type="spellEnd"/>
+      <w:r>
+        <w:t xml:space="preserve"> „</w:t>
+      </w:r>
+      <w:proofErr w:type="spellStart"/>
+      <w:r>
+        <w:t>conf</w:t>
+      </w:r>
+      <w:proofErr w:type="spellEnd"/>
+      <w:r>
+        <w:t xml:space="preserve">“ </w:t>
+      </w:r>
+      <w:proofErr w:type="spellStart"/>
+      <w:r>
+        <w:t>folder</w:t>
+      </w:r>
+      <w:proofErr w:type="spellEnd"/>
+      <w:r>
+        <w:t xml:space="preserve">. This </w:t>
+      </w:r>
+      <w:proofErr w:type="spellStart"/>
+      <w:r>
+        <w:t>should</w:t>
+      </w:r>
+      <w:proofErr w:type="spellEnd"/>
+      <w:r>
+        <w:t xml:space="preserve"> </w:t>
+      </w:r>
+      <w:proofErr w:type="spellStart"/>
+      <w:r>
+        <w:t>be</w:t>
+      </w:r>
+      <w:proofErr w:type="spellEnd"/>
+      <w:r>
+        <w:t xml:space="preserve"> </w:t>
+      </w:r>
+      <w:proofErr w:type="spellStart"/>
+      <w:r>
+        <w:t>adapted</w:t>
+      </w:r>
+      <w:proofErr w:type="spellEnd"/>
+      <w:r>
+        <w:t xml:space="preserve"> </w:t>
+      </w:r>
+      <w:proofErr w:type="spellStart"/>
+      <w:r>
+        <w:t>for</w:t>
+      </w:r>
+      <w:proofErr w:type="spellEnd"/>
+      <w:r>
+        <w:t xml:space="preserve"> </w:t>
+      </w:r>
+      <w:proofErr w:type="spellStart"/>
+      <w:r>
+        <w:t>your</w:t>
+      </w:r>
+      <w:proofErr w:type="spellEnd"/>
+      <w:r>
+        <w:t xml:space="preserve"> </w:t>
+      </w:r>
+      <w:proofErr w:type="spellStart"/>
+      <w:r>
+        <w:t>environment</w:t>
+      </w:r>
+      <w:proofErr w:type="spellEnd"/>
+      <w:r>
+        <w:t xml:space="preserve">. </w:t>
+      </w:r>
+      <w:proofErr w:type="spellStart"/>
+      <w:r>
+        <w:t>Each</w:t>
+      </w:r>
+      <w:proofErr w:type="spellEnd"/>
+      <w:r>
+        <w:t xml:space="preserve"> Property </w:t>
+      </w:r>
+      <w:proofErr w:type="spellStart"/>
+      <w:r>
+        <w:t>given</w:t>
+      </w:r>
+      <w:proofErr w:type="spellEnd"/>
+      <w:r>
+        <w:t xml:space="preserve"> </w:t>
+      </w:r>
+      <w:proofErr w:type="spellStart"/>
+      <w:r>
+        <w:t>is</w:t>
+      </w:r>
+      <w:proofErr w:type="spellEnd"/>
+      <w:r>
+        <w:t xml:space="preserve"> </w:t>
+      </w:r>
+      <w:proofErr w:type="spellStart"/>
+      <w:r>
+        <w:t>documented</w:t>
+      </w:r>
+      <w:proofErr w:type="spellEnd"/>
+      <w:r>
+        <w:t xml:space="preserve"> inline </w:t>
+      </w:r>
+      <w:proofErr w:type="spellStart"/>
+      <w:r>
+        <w:t>for</w:t>
+      </w:r>
+      <w:proofErr w:type="spellEnd"/>
+      <w:r>
+        <w:t xml:space="preserve"> </w:t>
+      </w:r>
+      <w:proofErr w:type="spellStart"/>
+      <w:r>
+        <w:t>better</w:t>
+      </w:r>
+      <w:proofErr w:type="spellEnd"/>
+      <w:r>
+        <w:t xml:space="preserve"> </w:t>
+      </w:r>
+      <w:proofErr w:type="spellStart"/>
+      <w:r>
+        <w:t>understanding</w:t>
+      </w:r>
+      <w:proofErr w:type="spellEnd"/>
+      <w:r>
+        <w:t>.</w:t>
+      </w:r>
+    </w:p>
+    <w:p>
+      <w:pPr>
+        <w:pStyle w:val="Listenabsatz"/>
+        <w:numPr>
+          <w:ilvl w:val="0"/>
+          <w:numId w:val="1"/>
+        </w:numPr>
+      </w:pPr>
+      <w:proofErr w:type="spellStart"/>
+      <w:r>
+        <w:t>Logging.properties</w:t>
+      </w:r>
+      <w:proofErr w:type="spellEnd"/>
+      <w:r>
+        <w:t xml:space="preserve">: The </w:t>
+      </w:r>
+      <w:proofErr w:type="spellStart"/>
+      <w:r>
+        <w:t>underlying</w:t>
+      </w:r>
+      <w:proofErr w:type="spellEnd"/>
+      <w:r>
+        <w:t xml:space="preserve"> </w:t>
+      </w:r>
+      <w:proofErr w:type="spellStart"/>
+      <w:r>
+        <w:t>logging</w:t>
+      </w:r>
+      <w:proofErr w:type="spellEnd"/>
+      <w:r>
+        <w:t xml:space="preserve"> </w:t>
+      </w:r>
+      <w:proofErr w:type="spellStart"/>
+      <w:r>
+        <w:t>framework</w:t>
+      </w:r>
+      <w:proofErr w:type="spellEnd"/>
+      <w:r>
+        <w:t xml:space="preserve"> </w:t>
+      </w:r>
+      <w:proofErr w:type="spellStart"/>
+      <w:r>
+        <w:t>used</w:t>
+      </w:r>
+      <w:proofErr w:type="spellEnd"/>
+      <w:r>
+        <w:t xml:space="preserve"> </w:t>
+      </w:r>
+      <w:proofErr w:type="spellStart"/>
+      <w:r>
+        <w:t>by</w:t>
+      </w:r>
+      <w:proofErr w:type="spellEnd"/>
+      <w:r>
+        <w:t xml:space="preserve"> </w:t>
+      </w:r>
+      <w:proofErr w:type="spellStart"/>
+      <w:r>
+        <w:t>the</w:t>
+      </w:r>
+      <w:proofErr w:type="spellEnd"/>
+      <w:r>
+        <w:t xml:space="preserve"> </w:t>
+      </w:r>
+      <w:proofErr w:type="spellStart"/>
+      <w:r>
+        <w:t>connector</w:t>
+      </w:r>
+      <w:proofErr w:type="spellEnd"/>
+      <w:r>
+        <w:t xml:space="preserve"> ist slf4j </w:t>
+      </w:r>
+      <w:proofErr w:type="spellStart"/>
+      <w:r>
+        <w:t>which</w:t>
+      </w:r>
+      <w:proofErr w:type="spellEnd"/>
+      <w:r>
+        <w:t xml:space="preserve"> </w:t>
+      </w:r>
+      <w:proofErr w:type="spellStart"/>
+      <w:r>
+        <w:t>is</w:t>
+      </w:r>
+      <w:proofErr w:type="spellEnd"/>
+      <w:r>
+        <w:t xml:space="preserve"> an </w:t>
+      </w:r>
+      <w:proofErr w:type="spellStart"/>
+      <w:r>
+        <w:t>abstraction</w:t>
+      </w:r>
+      <w:proofErr w:type="spellEnd"/>
+      <w:r>
+        <w:t xml:space="preserve"> </w:t>
+      </w:r>
+      <w:proofErr w:type="spellStart"/>
+      <w:r>
+        <w:t>level</w:t>
+      </w:r>
+      <w:proofErr w:type="spellEnd"/>
+      <w:r>
+        <w:t xml:space="preserve"> </w:t>
+      </w:r>
+      <w:proofErr w:type="spellStart"/>
+      <w:r>
+        <w:t>for</w:t>
+      </w:r>
+      <w:proofErr w:type="spellEnd"/>
+      <w:r>
+        <w:t xml:space="preserve"> </w:t>
+      </w:r>
+      <w:proofErr w:type="spellStart"/>
+      <w:r>
+        <w:t>java</w:t>
+      </w:r>
+      <w:proofErr w:type="spellEnd"/>
+      <w:r>
+        <w:t xml:space="preserve"> </w:t>
+      </w:r>
+      <w:proofErr w:type="spellStart"/>
+      <w:r>
+        <w:t>logging</w:t>
+      </w:r>
+      <w:proofErr w:type="spellEnd"/>
+      <w:r>
+        <w:t xml:space="preserve">. In </w:t>
+      </w:r>
+      <w:proofErr w:type="spellStart"/>
+      <w:r>
+        <w:t>the</w:t>
+      </w:r>
+      <w:proofErr w:type="spellEnd"/>
+      <w:r>
+        <w:t xml:space="preserve"> </w:t>
+      </w:r>
+      <w:proofErr w:type="spellStart"/>
+      <w:r>
+        <w:t>particular</w:t>
+      </w:r>
+      <w:proofErr w:type="spellEnd"/>
+      <w:r>
+        <w:t xml:space="preserve"> </w:t>
+      </w:r>
+      <w:proofErr w:type="spellStart"/>
+      <w:r>
+        <w:t>case</w:t>
+      </w:r>
+      <w:proofErr w:type="spellEnd"/>
+      <w:r>
+        <w:t xml:space="preserve"> oft he </w:t>
+      </w:r>
+      <w:proofErr w:type="spellStart"/>
+      <w:r>
+        <w:t>connector</w:t>
+      </w:r>
+      <w:proofErr w:type="spellEnd"/>
+      <w:r>
+        <w:t xml:space="preserve"> log4j </w:t>
+      </w:r>
+      <w:proofErr w:type="spellStart"/>
+      <w:r>
+        <w:t>is</w:t>
+      </w:r>
+      <w:proofErr w:type="spellEnd"/>
+      <w:r>
+        <w:t xml:space="preserve"> </w:t>
+      </w:r>
+      <w:proofErr w:type="spellStart"/>
+      <w:r>
+        <w:t>used</w:t>
+      </w:r>
+      <w:proofErr w:type="spellEnd"/>
+      <w:r>
+        <w:t xml:space="preserve"> </w:t>
+      </w:r>
+      <w:proofErr w:type="spellStart"/>
+      <w:r>
+        <w:t>as</w:t>
+      </w:r>
+      <w:proofErr w:type="spellEnd"/>
+      <w:r>
+        <w:t xml:space="preserve"> </w:t>
+      </w:r>
+      <w:proofErr w:type="spellStart"/>
+      <w:r>
+        <w:t>the</w:t>
+      </w:r>
+      <w:proofErr w:type="spellEnd"/>
+      <w:r>
+        <w:t xml:space="preserve"> </w:t>
+      </w:r>
+      <w:proofErr w:type="spellStart"/>
+      <w:r>
+        <w:t>implementor</w:t>
+      </w:r>
+      <w:proofErr w:type="spellEnd"/>
+      <w:r>
+        <w:t xml:space="preserve"> </w:t>
+      </w:r>
+      <w:proofErr w:type="spellStart"/>
+      <w:r>
+        <w:t>for</w:t>
+      </w:r>
+      <w:proofErr w:type="spellEnd"/>
+      <w:r>
+        <w:t xml:space="preserve"> </w:t>
+      </w:r>
+      <w:proofErr w:type="spellStart"/>
+      <w:r>
+        <w:t>logging</w:t>
+      </w:r>
+      <w:proofErr w:type="spellEnd"/>
+      <w:r>
+        <w:t xml:space="preserve">. </w:t>
+      </w:r>
+      <w:proofErr w:type="spellStart"/>
+      <w:r>
+        <w:t>Therefore</w:t>
+      </w:r>
+      <w:proofErr w:type="spellEnd"/>
+      <w:r>
+        <w:t xml:space="preserve"> </w:t>
+      </w:r>
+      <w:proofErr w:type="spellStart"/>
+      <w:r>
+        <w:t>the</w:t>
+      </w:r>
+      <w:proofErr w:type="spellEnd"/>
+      <w:r>
+        <w:t xml:space="preserve"> </w:t>
+      </w:r>
+      <w:proofErr w:type="spellStart"/>
+      <w:r>
+        <w:t>corresponding</w:t>
+      </w:r>
+      <w:proofErr w:type="spellEnd"/>
+      <w:r>
+        <w:t xml:space="preserve"> </w:t>
+      </w:r>
+      <w:proofErr w:type="spellStart"/>
+      <w:r>
+        <w:t>configuration</w:t>
+      </w:r>
+      <w:proofErr w:type="spellEnd"/>
+      <w:r>
+        <w:t xml:space="preserve"> hast o </w:t>
+      </w:r>
+      <w:proofErr w:type="spellStart"/>
+      <w:r>
+        <w:t>be</w:t>
+      </w:r>
+      <w:proofErr w:type="spellEnd"/>
+      <w:r>
+        <w:t xml:space="preserve"> </w:t>
+      </w:r>
+      <w:proofErr w:type="spellStart"/>
+      <w:r>
+        <w:t>set</w:t>
+      </w:r>
+      <w:proofErr w:type="spellEnd"/>
+      <w:r>
+        <w:t xml:space="preserve"> </w:t>
+      </w:r>
+      <w:proofErr w:type="spellStart"/>
+      <w:r>
+        <w:t>up</w:t>
+      </w:r>
+      <w:proofErr w:type="spellEnd"/>
+      <w:r>
+        <w:t xml:space="preserve"> </w:t>
+      </w:r>
+      <w:proofErr w:type="spellStart"/>
+      <w:r>
+        <w:t>to</w:t>
+      </w:r>
+      <w:proofErr w:type="spellEnd"/>
+      <w:r>
+        <w:t xml:space="preserve"> </w:t>
+      </w:r>
+      <w:proofErr w:type="spellStart"/>
+      <w:r>
+        <w:t>run</w:t>
+      </w:r>
+      <w:proofErr w:type="spellEnd"/>
+      <w:r>
+        <w:t xml:space="preserve"> </w:t>
+      </w:r>
+      <w:proofErr w:type="spellStart"/>
+      <w:r>
+        <w:t>properly</w:t>
+      </w:r>
+      <w:proofErr w:type="spellEnd"/>
+      <w:r>
+        <w:t xml:space="preserve">. This </w:t>
+      </w:r>
+      <w:proofErr w:type="spellStart"/>
+      <w:r>
+        <w:t>is</w:t>
+      </w:r>
+      <w:proofErr w:type="spellEnd"/>
+      <w:r>
+        <w:t xml:space="preserve"> </w:t>
+      </w:r>
+      <w:proofErr w:type="spellStart"/>
+      <w:r>
+        <w:t>done</w:t>
+      </w:r>
+      <w:proofErr w:type="spellEnd"/>
+      <w:r>
+        <w:t xml:space="preserve"> </w:t>
+      </w:r>
+      <w:proofErr w:type="spellStart"/>
+      <w:r>
+        <w:t>by</w:t>
+      </w:r>
+      <w:proofErr w:type="spellEnd"/>
+      <w:r>
+        <w:t xml:space="preserve"> </w:t>
+      </w:r>
+      <w:proofErr w:type="spellStart"/>
+      <w:r>
+        <w:t>default</w:t>
+      </w:r>
+      <w:proofErr w:type="spellEnd"/>
+      <w:r>
+        <w:t xml:space="preserve"> in „</w:t>
+      </w:r>
+      <w:proofErr w:type="spellStart"/>
+      <w:r>
+        <w:t>conf</w:t>
+      </w:r>
+      <w:proofErr w:type="spellEnd"/>
+      <w:r>
+        <w:t xml:space="preserve">/log4j.properties“ in </w:t>
+      </w:r>
+      <w:proofErr w:type="spellStart"/>
+      <w:r>
+        <w:t>the</w:t>
+      </w:r>
+      <w:proofErr w:type="spellEnd"/>
+      <w:r>
+        <w:t xml:space="preserve"> ESAC </w:t>
+      </w:r>
+      <w:proofErr w:type="spellStart"/>
+      <w:r>
+        <w:t>package</w:t>
+      </w:r>
+      <w:proofErr w:type="spellEnd"/>
+      <w:r>
+        <w:t xml:space="preserve">. This </w:t>
+      </w:r>
+      <w:proofErr w:type="spellStart"/>
+      <w:r>
+        <w:t>can</w:t>
+      </w:r>
+      <w:proofErr w:type="spellEnd"/>
+      <w:r>
+        <w:t xml:space="preserve"> </w:t>
+      </w:r>
+      <w:proofErr w:type="spellStart"/>
+      <w:r>
+        <w:t>be</w:t>
+      </w:r>
+      <w:proofErr w:type="spellEnd"/>
+      <w:r>
+        <w:t xml:space="preserve"> </w:t>
+      </w:r>
+      <w:proofErr w:type="spellStart"/>
+      <w:r>
+        <w:t>used</w:t>
+      </w:r>
+      <w:proofErr w:type="spellEnd"/>
+      <w:r>
+        <w:t xml:space="preserve"> </w:t>
+      </w:r>
+      <w:proofErr w:type="spellStart"/>
+      <w:r>
+        <w:t>as</w:t>
+      </w:r>
+      <w:proofErr w:type="spellEnd"/>
+      <w:r>
+        <w:t xml:space="preserve"> </w:t>
+      </w:r>
+      <w:proofErr w:type="spellStart"/>
+      <w:r>
+        <w:t>is</w:t>
+      </w:r>
+      <w:proofErr w:type="spellEnd"/>
+      <w:r>
+        <w:t xml:space="preserve">, </w:t>
+      </w:r>
+      <w:proofErr w:type="spellStart"/>
+      <w:r>
+        <w:t>then</w:t>
+      </w:r>
+      <w:proofErr w:type="spellEnd"/>
+      <w:r>
+        <w:t xml:space="preserve"> </w:t>
+      </w:r>
+      <w:proofErr w:type="spellStart"/>
+      <w:r>
+        <w:t>it</w:t>
+      </w:r>
+      <w:proofErr w:type="spellEnd"/>
+      <w:r>
+        <w:t xml:space="preserve"> </w:t>
+      </w:r>
+      <w:proofErr w:type="spellStart"/>
+      <w:r>
+        <w:t>logs</w:t>
+      </w:r>
+      <w:proofErr w:type="spellEnd"/>
+      <w:r>
+        <w:t xml:space="preserve"> in </w:t>
+      </w:r>
+      <w:proofErr w:type="spellStart"/>
+      <w:r>
+        <w:t>the</w:t>
+      </w:r>
+      <w:proofErr w:type="spellEnd"/>
+      <w:r>
+        <w:t xml:space="preserve"> „</w:t>
+      </w:r>
+      <w:proofErr w:type="spellStart"/>
+      <w:r>
+        <w:t>logs</w:t>
+      </w:r>
+      <w:proofErr w:type="spellEnd"/>
+      <w:r>
+        <w:t xml:space="preserve">“ </w:t>
+      </w:r>
+      <w:proofErr w:type="spellStart"/>
+      <w:r>
+        <w:t>folder</w:t>
+      </w:r>
+      <w:proofErr w:type="spellEnd"/>
+      <w:r>
+        <w:t xml:space="preserve"> oft he </w:t>
+      </w:r>
+      <w:proofErr w:type="spellStart"/>
+      <w:r>
+        <w:t>package</w:t>
+      </w:r>
+      <w:proofErr w:type="spellEnd"/>
+      <w:r>
+        <w:t xml:space="preserve">, </w:t>
+      </w:r>
+      <w:proofErr w:type="spellStart"/>
+      <w:r>
+        <w:t>or</w:t>
+      </w:r>
+      <w:proofErr w:type="spellEnd"/>
+      <w:r>
+        <w:t xml:space="preserve"> </w:t>
+      </w:r>
+      <w:proofErr w:type="spellStart"/>
+      <w:r>
+        <w:t>can</w:t>
+      </w:r>
+      <w:proofErr w:type="spellEnd"/>
+      <w:r>
+        <w:t xml:space="preserve"> </w:t>
+      </w:r>
+      <w:proofErr w:type="spellStart"/>
+      <w:r>
+        <w:t>be</w:t>
+      </w:r>
+      <w:proofErr w:type="spellEnd"/>
+      <w:r>
+        <w:t xml:space="preserve"> overridden.</w:t>
+      </w:r>
+    </w:p>
+    <w:p/>
+    <w:p>
+      <w:proofErr w:type="spellStart"/>
+      <w:r>
+        <w:t>Sending</w:t>
+      </w:r>
+      <w:proofErr w:type="spellEnd"/>
+      <w:r>
+        <w:t xml:space="preserve"> a </w:t>
+      </w:r>
+      <w:proofErr w:type="spellStart"/>
+      <w:r>
+        <w:t>message</w:t>
+      </w:r>
+      <w:proofErr w:type="spellEnd"/>
+      <w:r>
+        <w:t xml:space="preserve"> </w:t>
+      </w:r>
+      <w:proofErr w:type="spellStart"/>
+      <w:r>
+        <w:t>with</w:t>
+      </w:r>
+      <w:proofErr w:type="spellEnd"/>
+      <w:r>
+        <w:t xml:space="preserve"> </w:t>
+      </w:r>
+      <w:proofErr w:type="spellStart"/>
+      <w:r>
+        <w:t>the</w:t>
+      </w:r>
+      <w:proofErr w:type="spellEnd"/>
+      <w:r>
+        <w:t xml:space="preserve"> </w:t>
+      </w:r>
+      <w:proofErr w:type="spellStart"/>
+      <w:r>
+        <w:t>Standalone</w:t>
+      </w:r>
+      <w:proofErr w:type="spellEnd"/>
+      <w:r>
+        <w:t xml:space="preserve"> Connector</w:t>
       </w:r>
     </w:p>
     <w:p/>
     <w:p/>
     <w:p>
-      <w:r>
-        <w:t>Sending a message with the Standalone Connector</w:t>
+      <w:proofErr w:type="spellStart"/>
+      <w:r>
+        <w:t>Sending</w:t>
+      </w:r>
+      <w:proofErr w:type="spellEnd"/>
+      <w:r>
+        <w:t xml:space="preserve"> a </w:t>
+      </w:r>
+      <w:proofErr w:type="spellStart"/>
+      <w:r>
+        <w:t>message</w:t>
+      </w:r>
+      <w:proofErr w:type="spellEnd"/>
+      <w:r>
+        <w:t xml:space="preserve"> </w:t>
+      </w:r>
+      <w:proofErr w:type="spellStart"/>
+      <w:r>
+        <w:t>with</w:t>
+      </w:r>
+      <w:proofErr w:type="spellEnd"/>
+      <w:r>
+        <w:t xml:space="preserve"> </w:t>
+      </w:r>
+      <w:proofErr w:type="spellStart"/>
+      <w:r>
+        <w:t>detached</w:t>
+      </w:r>
+      <w:proofErr w:type="spellEnd"/>
+      <w:r>
+        <w:t xml:space="preserve"> </w:t>
+      </w:r>
+      <w:proofErr w:type="spellStart"/>
+      <w:r>
+        <w:t>Signature</w:t>
+      </w:r>
+      <w:proofErr w:type="spellEnd"/>
+      <w:r>
+        <w:t xml:space="preserve"> </w:t>
       </w:r>
     </w:p>
     <w:p/>
     <w:p/>
     <w:p>
-      <w:r>
-        <w:t xml:space="preserve">Sending a message with detached Signature </w:t>
-      </w:r>
-    </w:p>
-    <w:p/>
-    <w:p/>
-    <w:p>
-      <w:r>
-        <w:t>Receiving a message with the Standalone Connector</w:t>
+      <w:proofErr w:type="spellStart"/>
+      <w:r>
+        <w:t>Receiving</w:t>
+      </w:r>
+      <w:proofErr w:type="spellEnd"/>
+      <w:r>
+        <w:t xml:space="preserve"> a </w:t>
+      </w:r>
+      <w:proofErr w:type="spellStart"/>
+      <w:r>
+        <w:t>message</w:t>
+      </w:r>
+      <w:proofErr w:type="spellEnd"/>
+      <w:r>
+        <w:t xml:space="preserve"> </w:t>
+      </w:r>
+      <w:proofErr w:type="spellStart"/>
+      <w:r>
+        <w:t>with</w:t>
+      </w:r>
+      <w:proofErr w:type="spellEnd"/>
+      <w:r>
+        <w:t xml:space="preserve"> </w:t>
+      </w:r>
+      <w:proofErr w:type="spellStart"/>
+      <w:r>
+        <w:t>the</w:t>
+      </w:r>
+      <w:proofErr w:type="spellEnd"/>
+      <w:r>
+        <w:t xml:space="preserve"> </w:t>
+      </w:r>
+      <w:proofErr w:type="spellStart"/>
+      <w:r>
+        <w:t>Standalone</w:t>
+      </w:r>
+      <w:proofErr w:type="spellEnd"/>
+      <w:r>
+        <w:t xml:space="preserve"> Connector</w:t>
       </w:r>
     </w:p>
     <w:sectPr>
@@ -65,6 +1754,126 @@
     </w:sectPr>
   </w:body>
 </w:document>
+</file>
+
+<file path=word/numbering.xml><?xml version="1.0" encoding="utf-8"?>
+<w:numbering xmlns:wpc="http://schemas.microsoft.com/office/word/2010/wordprocessingCanvas" xmlns:mc="http://schemas.openxmlformats.org/markup-compatibility/2006" xmlns:o="urn:schemas-microsoft-com:office:office" xmlns:r="http://schemas.openxmlformats.org/officeDocument/2006/relationships" xmlns:m="http://schemas.openxmlformats.org/officeDocument/2006/math" xmlns:v="urn:schemas-microsoft-com:vml" xmlns:wp14="http://schemas.microsoft.com/office/word/2010/wordprocessingDrawing" xmlns:wp="http://schemas.openxmlformats.org/drawingml/2006/wordprocessingDrawing" xmlns:w10="urn:schemas-microsoft-com:office:word" xmlns:w="http://schemas.openxmlformats.org/wordprocessingml/2006/main" xmlns:w14="http://schemas.microsoft.com/office/word/2010/wordml" xmlns:wpg="http://schemas.microsoft.com/office/word/2010/wordprocessingGroup" xmlns:wpi="http://schemas.microsoft.com/office/word/2010/wordprocessingInk" xmlns:wne="http://schemas.microsoft.com/office/word/2006/wordml" xmlns:wps="http://schemas.microsoft.com/office/word/2010/wordprocessingShape" mc:Ignorable="w14 wp14">
+  <w:abstractNum w:abstractNumId="0">
+    <w:nsid w:val="6D0C350C"/>
+    <w:multiLevelType w:val="hybridMultilevel"/>
+    <w:tmpl w:val="2DCE971E"/>
+    <w:lvl w:ilvl="0" w:tplc="7A3816CE">
+      <w:numFmt w:val="bullet"/>
+      <w:lvlText w:val=""/>
+      <w:lvlJc w:val="left"/>
+      <w:pPr>
+        <w:ind w:left="720" w:hanging="360"/>
+      </w:pPr>
+      <w:rPr>
+        <w:rFonts w:ascii="Wingdings" w:eastAsiaTheme="minorHAnsi" w:hAnsi="Wingdings" w:cstheme="minorBidi" w:hint="default"/>
+      </w:rPr>
+    </w:lvl>
+    <w:lvl w:ilvl="1" w:tplc="0C070003" w:tentative="1">
+      <w:start w:val="1"/>
+      <w:numFmt w:val="bullet"/>
+      <w:lvlText w:val="o"/>
+      <w:lvlJc w:val="left"/>
+      <w:pPr>
+        <w:ind w:left="1440" w:hanging="360"/>
+      </w:pPr>
+      <w:rPr>
+        <w:rFonts w:ascii="Courier New" w:hAnsi="Courier New" w:cs="Courier New" w:hint="default"/>
+      </w:rPr>
+    </w:lvl>
+    <w:lvl w:ilvl="2" w:tplc="0C070005" w:tentative="1">
+      <w:start w:val="1"/>
+      <w:numFmt w:val="bullet"/>
+      <w:lvlText w:val=""/>
+      <w:lvlJc w:val="left"/>
+      <w:pPr>
+        <w:ind w:left="2160" w:hanging="360"/>
+      </w:pPr>
+      <w:rPr>
+        <w:rFonts w:ascii="Wingdings" w:hAnsi="Wingdings" w:hint="default"/>
+      </w:rPr>
+    </w:lvl>
+    <w:lvl w:ilvl="3" w:tplc="0C070001" w:tentative="1">
+      <w:start w:val="1"/>
+      <w:numFmt w:val="bullet"/>
+      <w:lvlText w:val=""/>
+      <w:lvlJc w:val="left"/>
+      <w:pPr>
+        <w:ind w:left="2880" w:hanging="360"/>
+      </w:pPr>
+      <w:rPr>
+        <w:rFonts w:ascii="Symbol" w:hAnsi="Symbol" w:hint="default"/>
+      </w:rPr>
+    </w:lvl>
+    <w:lvl w:ilvl="4" w:tplc="0C070003" w:tentative="1">
+      <w:start w:val="1"/>
+      <w:numFmt w:val="bullet"/>
+      <w:lvlText w:val="o"/>
+      <w:lvlJc w:val="left"/>
+      <w:pPr>
+        <w:ind w:left="3600" w:hanging="360"/>
+      </w:pPr>
+      <w:rPr>
+        <w:rFonts w:ascii="Courier New" w:hAnsi="Courier New" w:cs="Courier New" w:hint="default"/>
+      </w:rPr>
+    </w:lvl>
+    <w:lvl w:ilvl="5" w:tplc="0C070005" w:tentative="1">
+      <w:start w:val="1"/>
+      <w:numFmt w:val="bullet"/>
+      <w:lvlText w:val=""/>
+      <w:lvlJc w:val="left"/>
+      <w:pPr>
+        <w:ind w:left="4320" w:hanging="360"/>
+      </w:pPr>
+      <w:rPr>
+        <w:rFonts w:ascii="Wingdings" w:hAnsi="Wingdings" w:hint="default"/>
+      </w:rPr>
+    </w:lvl>
+    <w:lvl w:ilvl="6" w:tplc="0C070001" w:tentative="1">
+      <w:start w:val="1"/>
+      <w:numFmt w:val="bullet"/>
+      <w:lvlText w:val=""/>
+      <w:lvlJc w:val="left"/>
+      <w:pPr>
+        <w:ind w:left="5040" w:hanging="360"/>
+      </w:pPr>
+      <w:rPr>
+        <w:rFonts w:ascii="Symbol" w:hAnsi="Symbol" w:hint="default"/>
+      </w:rPr>
+    </w:lvl>
+    <w:lvl w:ilvl="7" w:tplc="0C070003" w:tentative="1">
+      <w:start w:val="1"/>
+      <w:numFmt w:val="bullet"/>
+      <w:lvlText w:val="o"/>
+      <w:lvlJc w:val="left"/>
+      <w:pPr>
+        <w:ind w:left="5760" w:hanging="360"/>
+      </w:pPr>
+      <w:rPr>
+        <w:rFonts w:ascii="Courier New" w:hAnsi="Courier New" w:cs="Courier New" w:hint="default"/>
+      </w:rPr>
+    </w:lvl>
+    <w:lvl w:ilvl="8" w:tplc="0C070005" w:tentative="1">
+      <w:start w:val="1"/>
+      <w:numFmt w:val="bullet"/>
+      <w:lvlText w:val=""/>
+      <w:lvlJc w:val="left"/>
+      <w:pPr>
+        <w:ind w:left="6480" w:hanging="360"/>
+      </w:pPr>
+      <w:rPr>
+        <w:rFonts w:ascii="Wingdings" w:hAnsi="Wingdings" w:hint="default"/>
+      </w:rPr>
+    </w:lvl>
+  </w:abstractNum>
+  <w:num w:numId="1">
+    <w:abstractNumId w:val="0"/>
+  </w:num>
+</w:numbering>
 </file>
 
 <file path=word/styles.xml><?xml version="1.0" encoding="utf-8"?>
@@ -253,6 +2062,17 @@
     <w:uiPriority w:val="99"/>
     <w:semiHidden/>
     <w:unhideWhenUsed/>
+  </w:style>
+  <w:style w:type="paragraph" w:styleId="Listenabsatz">
+    <w:name w:val="List Paragraph"/>
+    <w:basedOn w:val="Standard"/>
+    <w:uiPriority w:val="34"/>
+    <w:qFormat/>
+    <w:rsid w:val="00A72476"/>
+    <w:pPr>
+      <w:ind w:left="720"/>
+      <w:contextualSpacing/>
+    </w:pPr>
   </w:style>
 </w:styles>
 </file>
@@ -443,6 +2263,17 @@
     <w:uiPriority w:val="99"/>
     <w:semiHidden/>
     <w:unhideWhenUsed/>
+  </w:style>
+  <w:style w:type="paragraph" w:styleId="Listenabsatz">
+    <w:name w:val="List Paragraph"/>
+    <w:basedOn w:val="Standard"/>
+    <w:uiPriority w:val="34"/>
+    <w:qFormat/>
+    <w:rsid w:val="00A72476"/>
+    <w:pPr>
+      <w:ind w:left="720"/>
+      <w:contextualSpacing/>
+    </w:pPr>
   </w:style>
 </w:styles>
 </file>

</xml_diff>